<commit_message>
Inserindo tutorial GIT Netbeans COMPLETO.
</commit_message>
<xml_diff>
--- a/docs/TutorialGITNetBeans.docx
+++ b/docs/TutorialGITNetBeans.docx
@@ -4,52 +4,12 @@
   <w:body>
     <w:p>
       <w:r>
-        <w:t xml:space="preserve">Como fazer </w:t>
-      </w:r>
-      <w:proofErr w:type="spellStart"/>
-      <w:r>
-        <w:t>git</w:t>
-      </w:r>
-      <w:proofErr w:type="spellEnd"/>
-      <w:r>
-        <w:t>:</w:t>
-      </w:r>
-    </w:p>
-    <w:p>
-      <w:r>
-        <w:t xml:space="preserve">- Ir no </w:t>
-      </w:r>
-      <w:proofErr w:type="spellStart"/>
-      <w:r>
-        <w:t>github</w:t>
-      </w:r>
-      <w:proofErr w:type="spellEnd"/>
-      <w:r>
-        <w:t xml:space="preserve">, selecionar a </w:t>
-      </w:r>
-      <w:proofErr w:type="spellStart"/>
-      <w:r>
-        <w:t>branch</w:t>
-      </w:r>
-      <w:proofErr w:type="spellEnd"/>
-      <w:r>
-        <w:t xml:space="preserve"> </w:t>
-      </w:r>
-      <w:proofErr w:type="spellStart"/>
-      <w:r>
-        <w:t>master</w:t>
-      </w:r>
-      <w:proofErr w:type="spellEnd"/>
-      <w:r>
-        <w:t xml:space="preserve"> e criar uma </w:t>
-      </w:r>
-      <w:proofErr w:type="spellStart"/>
-      <w:r>
-        <w:t>branch</w:t>
-      </w:r>
-      <w:proofErr w:type="spellEnd"/>
-      <w:r>
-        <w:t xml:space="preserve"> a partir dela.</w:t>
+        <w:t>Como fazer git:</w:t>
+      </w:r>
+    </w:p>
+    <w:p>
+      <w:r>
+        <w:t>- Ir no github, selecionar a branch master e criar uma branch a partir dela.</w:t>
       </w:r>
     </w:p>
     <w:p>
@@ -190,15 +150,7 @@
     </w:p>
     <w:p>
       <w:r>
-        <w:t xml:space="preserve">Escolher </w:t>
-      </w:r>
-      <w:proofErr w:type="spellStart"/>
-      <w:r>
-        <w:t>branch</w:t>
-      </w:r>
-      <w:proofErr w:type="spellEnd"/>
-      <w:r>
-        <w:t xml:space="preserve"> na qual vai trabalhar:</w:t>
+        <w:t>Escolher branch na qual vai trabalhar:</w:t>
       </w:r>
     </w:p>
     <w:p>
@@ -246,15 +198,7 @@
     </w:p>
     <w:p>
       <w:r>
-        <w:t xml:space="preserve">Faça as alterações, após isso clique em adicionar e </w:t>
-      </w:r>
-      <w:proofErr w:type="spellStart"/>
-      <w:r>
-        <w:t>commit</w:t>
-      </w:r>
-      <w:proofErr w:type="spellEnd"/>
-      <w:r>
-        <w:t>:</w:t>
+        <w:t>Faça as alterações, após isso clique em adicionar e commit:</w:t>
       </w:r>
     </w:p>
     <w:p>
@@ -342,6 +286,383 @@
             </a:graphic>
           </wp:inline>
         </w:drawing>
+      </w:r>
+    </w:p>
+    <w:p>
+      <w:r>
+        <w:lastRenderedPageBreak/>
+        <w:t>Envie da branch local para a branch remota(github):</w:t>
+      </w:r>
+      <w:r>
+        <w:br/>
+      </w:r>
+      <w:r>
+        <w:rPr>
+          <w:noProof/>
+          <w:lang w:eastAsia="pt-BR"/>
+        </w:rPr>
+        <w:drawing>
+          <wp:inline distT="0" distB="0" distL="0" distR="0" wp14:anchorId="537004F5" wp14:editId="4C384A5A">
+            <wp:extent cx="5400040" cy="3035935"/>
+            <wp:effectExtent l="0" t="0" r="0" b="0"/>
+            <wp:docPr id="10" name="Imagem 10"/>
+            <wp:cNvGraphicFramePr>
+              <a:graphicFrameLocks xmlns:a="http://schemas.openxmlformats.org/drawingml/2006/main" noChangeAspect="1"/>
+            </wp:cNvGraphicFramePr>
+            <a:graphic xmlns:a="http://schemas.openxmlformats.org/drawingml/2006/main">
+              <a:graphicData uri="http://schemas.openxmlformats.org/drawingml/2006/picture">
+                <pic:pic xmlns:pic="http://schemas.openxmlformats.org/drawingml/2006/picture">
+                  <pic:nvPicPr>
+                    <pic:cNvPr id="1" name=""/>
+                    <pic:cNvPicPr/>
+                  </pic:nvPicPr>
+                  <pic:blipFill>
+                    <a:blip r:embed="rId10"/>
+                    <a:stretch>
+                      <a:fillRect/>
+                    </a:stretch>
+                  </pic:blipFill>
+                  <pic:spPr>
+                    <a:xfrm>
+                      <a:off x="0" y="0"/>
+                      <a:ext cx="5400040" cy="3035935"/>
+                    </a:xfrm>
+                    <a:prstGeom prst="rect">
+                      <a:avLst/>
+                    </a:prstGeom>
+                  </pic:spPr>
+                </pic:pic>
+              </a:graphicData>
+            </a:graphic>
+          </wp:inline>
+        </w:drawing>
+      </w:r>
+    </w:p>
+    <w:p>
+      <w:r>
+        <w:rPr>
+          <w:noProof/>
+          <w:lang w:eastAsia="pt-BR"/>
+        </w:rPr>
+        <w:drawing>
+          <wp:inline distT="0" distB="0" distL="0" distR="0" wp14:anchorId="53B2ADCC" wp14:editId="7C99D1F8">
+            <wp:extent cx="5400040" cy="3035935"/>
+            <wp:effectExtent l="0" t="0" r="0" b="0"/>
+            <wp:docPr id="11" name="Imagem 11"/>
+            <wp:cNvGraphicFramePr>
+              <a:graphicFrameLocks xmlns:a="http://schemas.openxmlformats.org/drawingml/2006/main" noChangeAspect="1"/>
+            </wp:cNvGraphicFramePr>
+            <a:graphic xmlns:a="http://schemas.openxmlformats.org/drawingml/2006/main">
+              <a:graphicData uri="http://schemas.openxmlformats.org/drawingml/2006/picture">
+                <pic:pic xmlns:pic="http://schemas.openxmlformats.org/drawingml/2006/picture">
+                  <pic:nvPicPr>
+                    <pic:cNvPr id="1" name=""/>
+                    <pic:cNvPicPr/>
+                  </pic:nvPicPr>
+                  <pic:blipFill>
+                    <a:blip r:embed="rId11"/>
+                    <a:stretch>
+                      <a:fillRect/>
+                    </a:stretch>
+                  </pic:blipFill>
+                  <pic:spPr>
+                    <a:xfrm>
+                      <a:off x="0" y="0"/>
+                      <a:ext cx="5400040" cy="3035935"/>
+                    </a:xfrm>
+                    <a:prstGeom prst="rect">
+                      <a:avLst/>
+                    </a:prstGeom>
+                  </pic:spPr>
+                </pic:pic>
+              </a:graphicData>
+            </a:graphic>
+          </wp:inline>
+        </w:drawing>
+      </w:r>
+      <w:r>
+        <w:t>Verificar no github se os arquivos estão la:</w:t>
+      </w:r>
+    </w:p>
+    <w:p>
+      <w:r>
+        <w:rPr>
+          <w:noProof/>
+          <w:lang w:eastAsia="pt-BR"/>
+        </w:rPr>
+        <w:lastRenderedPageBreak/>
+        <w:drawing>
+          <wp:inline distT="0" distB="0" distL="0" distR="0" wp14:anchorId="0C8E800D" wp14:editId="206361A6">
+            <wp:extent cx="5400040" cy="3035935"/>
+            <wp:effectExtent l="0" t="0" r="0" b="0"/>
+            <wp:docPr id="12" name="Imagem 12"/>
+            <wp:cNvGraphicFramePr>
+              <a:graphicFrameLocks xmlns:a="http://schemas.openxmlformats.org/drawingml/2006/main" noChangeAspect="1"/>
+            </wp:cNvGraphicFramePr>
+            <a:graphic xmlns:a="http://schemas.openxmlformats.org/drawingml/2006/main">
+              <a:graphicData uri="http://schemas.openxmlformats.org/drawingml/2006/picture">
+                <pic:pic xmlns:pic="http://schemas.openxmlformats.org/drawingml/2006/picture">
+                  <pic:nvPicPr>
+                    <pic:cNvPr id="1" name=""/>
+                    <pic:cNvPicPr/>
+                  </pic:nvPicPr>
+                  <pic:blipFill>
+                    <a:blip r:embed="rId12"/>
+                    <a:stretch>
+                      <a:fillRect/>
+                    </a:stretch>
+                  </pic:blipFill>
+                  <pic:spPr>
+                    <a:xfrm>
+                      <a:off x="0" y="0"/>
+                      <a:ext cx="5400040" cy="3035935"/>
+                    </a:xfrm>
+                    <a:prstGeom prst="rect">
+                      <a:avLst/>
+                    </a:prstGeom>
+                  </pic:spPr>
+                </pic:pic>
+              </a:graphicData>
+            </a:graphic>
+          </wp:inline>
+        </w:drawing>
+      </w:r>
+    </w:p>
+    <w:p>
+      <w:r>
+        <w:t>Dar o merge da branch atual para a master:</w:t>
+      </w:r>
+    </w:p>
+    <w:p>
+      <w:r>
+        <w:rPr>
+          <w:noProof/>
+          <w:lang w:eastAsia="pt-BR"/>
+        </w:rPr>
+        <w:drawing>
+          <wp:inline distT="0" distB="0" distL="0" distR="0" wp14:anchorId="6AC3657A" wp14:editId="2EED2D45">
+            <wp:extent cx="5400040" cy="3035935"/>
+            <wp:effectExtent l="0" t="0" r="0" b="0"/>
+            <wp:docPr id="13" name="Imagem 13"/>
+            <wp:cNvGraphicFramePr>
+              <a:graphicFrameLocks xmlns:a="http://schemas.openxmlformats.org/drawingml/2006/main" noChangeAspect="1"/>
+            </wp:cNvGraphicFramePr>
+            <a:graphic xmlns:a="http://schemas.openxmlformats.org/drawingml/2006/main">
+              <a:graphicData uri="http://schemas.openxmlformats.org/drawingml/2006/picture">
+                <pic:pic xmlns:pic="http://schemas.openxmlformats.org/drawingml/2006/picture">
+                  <pic:nvPicPr>
+                    <pic:cNvPr id="1" name=""/>
+                    <pic:cNvPicPr/>
+                  </pic:nvPicPr>
+                  <pic:blipFill>
+                    <a:blip r:embed="rId13"/>
+                    <a:stretch>
+                      <a:fillRect/>
+                    </a:stretch>
+                  </pic:blipFill>
+                  <pic:spPr>
+                    <a:xfrm>
+                      <a:off x="0" y="0"/>
+                      <a:ext cx="5400040" cy="3035935"/>
+                    </a:xfrm>
+                    <a:prstGeom prst="rect">
+                      <a:avLst/>
+                    </a:prstGeom>
+                  </pic:spPr>
+                </pic:pic>
+              </a:graphicData>
+            </a:graphic>
+          </wp:inline>
+        </w:drawing>
+      </w:r>
+    </w:p>
+    <w:p>
+      <w:r>
+        <w:rPr>
+          <w:noProof/>
+          <w:lang w:eastAsia="pt-BR"/>
+        </w:rPr>
+        <w:lastRenderedPageBreak/>
+        <w:drawing>
+          <wp:inline distT="0" distB="0" distL="0" distR="0" wp14:anchorId="6D2754A7" wp14:editId="0F81AC2B">
+            <wp:extent cx="5400040" cy="3035935"/>
+            <wp:effectExtent l="0" t="0" r="0" b="0"/>
+            <wp:docPr id="14" name="Imagem 14"/>
+            <wp:cNvGraphicFramePr>
+              <a:graphicFrameLocks xmlns:a="http://schemas.openxmlformats.org/drawingml/2006/main" noChangeAspect="1"/>
+            </wp:cNvGraphicFramePr>
+            <a:graphic xmlns:a="http://schemas.openxmlformats.org/drawingml/2006/main">
+              <a:graphicData uri="http://schemas.openxmlformats.org/drawingml/2006/picture">
+                <pic:pic xmlns:pic="http://schemas.openxmlformats.org/drawingml/2006/picture">
+                  <pic:nvPicPr>
+                    <pic:cNvPr id="1" name=""/>
+                    <pic:cNvPicPr/>
+                  </pic:nvPicPr>
+                  <pic:blipFill>
+                    <a:blip r:embed="rId14"/>
+                    <a:stretch>
+                      <a:fillRect/>
+                    </a:stretch>
+                  </pic:blipFill>
+                  <pic:spPr>
+                    <a:xfrm>
+                      <a:off x="0" y="0"/>
+                      <a:ext cx="5400040" cy="3035935"/>
+                    </a:xfrm>
+                    <a:prstGeom prst="rect">
+                      <a:avLst/>
+                    </a:prstGeom>
+                  </pic:spPr>
+                </pic:pic>
+              </a:graphicData>
+            </a:graphic>
+          </wp:inline>
+        </w:drawing>
+      </w:r>
+    </w:p>
+    <w:p>
+      <w:r>
+        <w:t>Aceitar o Merge:</w:t>
+      </w:r>
+    </w:p>
+    <w:p>
+      <w:r>
+        <w:rPr>
+          <w:noProof/>
+          <w:lang w:eastAsia="pt-BR"/>
+        </w:rPr>
+        <w:drawing>
+          <wp:inline distT="0" distB="0" distL="0" distR="0" wp14:anchorId="315E62E5" wp14:editId="3B1B4418">
+            <wp:extent cx="5400040" cy="3035935"/>
+            <wp:effectExtent l="0" t="0" r="0" b="0"/>
+            <wp:docPr id="15" name="Imagem 15"/>
+            <wp:cNvGraphicFramePr>
+              <a:graphicFrameLocks xmlns:a="http://schemas.openxmlformats.org/drawingml/2006/main" noChangeAspect="1"/>
+            </wp:cNvGraphicFramePr>
+            <a:graphic xmlns:a="http://schemas.openxmlformats.org/drawingml/2006/main">
+              <a:graphicData uri="http://schemas.openxmlformats.org/drawingml/2006/picture">
+                <pic:pic xmlns:pic="http://schemas.openxmlformats.org/drawingml/2006/picture">
+                  <pic:nvPicPr>
+                    <pic:cNvPr id="1" name=""/>
+                    <pic:cNvPicPr/>
+                  </pic:nvPicPr>
+                  <pic:blipFill>
+                    <a:blip r:embed="rId15"/>
+                    <a:stretch>
+                      <a:fillRect/>
+                    </a:stretch>
+                  </pic:blipFill>
+                  <pic:spPr>
+                    <a:xfrm>
+                      <a:off x="0" y="0"/>
+                      <a:ext cx="5400040" cy="3035935"/>
+                    </a:xfrm>
+                    <a:prstGeom prst="rect">
+                      <a:avLst/>
+                    </a:prstGeom>
+                  </pic:spPr>
+                </pic:pic>
+              </a:graphicData>
+            </a:graphic>
+          </wp:inline>
+        </w:drawing>
+      </w:r>
+    </w:p>
+    <w:p>
+      <w:r>
+        <w:t>Após isso, puxar a master para o local, pegando a versão mais recente:</w:t>
+      </w:r>
+    </w:p>
+    <w:p>
+      <w:r>
+        <w:rPr>
+          <w:noProof/>
+          <w:lang w:eastAsia="pt-BR"/>
+        </w:rPr>
+        <w:lastRenderedPageBreak/>
+        <w:drawing>
+          <wp:inline distT="0" distB="0" distL="0" distR="0" wp14:anchorId="441FAAAB" wp14:editId="1100256E">
+            <wp:extent cx="5400040" cy="3035935"/>
+            <wp:effectExtent l="0" t="0" r="0" b="0"/>
+            <wp:docPr id="19" name="Imagem 19"/>
+            <wp:cNvGraphicFramePr>
+              <a:graphicFrameLocks xmlns:a="http://schemas.openxmlformats.org/drawingml/2006/main" noChangeAspect="1"/>
+            </wp:cNvGraphicFramePr>
+            <a:graphic xmlns:a="http://schemas.openxmlformats.org/drawingml/2006/main">
+              <a:graphicData uri="http://schemas.openxmlformats.org/drawingml/2006/picture">
+                <pic:pic xmlns:pic="http://schemas.openxmlformats.org/drawingml/2006/picture">
+                  <pic:nvPicPr>
+                    <pic:cNvPr id="1" name=""/>
+                    <pic:cNvPicPr/>
+                  </pic:nvPicPr>
+                  <pic:blipFill>
+                    <a:blip r:embed="rId16"/>
+                    <a:stretch>
+                      <a:fillRect/>
+                    </a:stretch>
+                  </pic:blipFill>
+                  <pic:spPr>
+                    <a:xfrm>
+                      <a:off x="0" y="0"/>
+                      <a:ext cx="5400040" cy="3035935"/>
+                    </a:xfrm>
+                    <a:prstGeom prst="rect">
+                      <a:avLst/>
+                    </a:prstGeom>
+                  </pic:spPr>
+                </pic:pic>
+              </a:graphicData>
+            </a:graphic>
+          </wp:inline>
+        </w:drawing>
+      </w:r>
+    </w:p>
+    <w:p>
+      <w:r>
+        <w:rPr>
+          <w:noProof/>
+          <w:lang w:eastAsia="pt-BR"/>
+        </w:rPr>
+        <w:drawing>
+          <wp:inline distT="0" distB="0" distL="0" distR="0" wp14:anchorId="42C13FDF" wp14:editId="1EDB1956">
+            <wp:extent cx="5400040" cy="3035935"/>
+            <wp:effectExtent l="0" t="0" r="0" b="0"/>
+            <wp:docPr id="20" name="Imagem 20"/>
+            <wp:cNvGraphicFramePr>
+              <a:graphicFrameLocks xmlns:a="http://schemas.openxmlformats.org/drawingml/2006/main" noChangeAspect="1"/>
+            </wp:cNvGraphicFramePr>
+            <a:graphic xmlns:a="http://schemas.openxmlformats.org/drawingml/2006/main">
+              <a:graphicData uri="http://schemas.openxmlformats.org/drawingml/2006/picture">
+                <pic:pic xmlns:pic="http://schemas.openxmlformats.org/drawingml/2006/picture">
+                  <pic:nvPicPr>
+                    <pic:cNvPr id="1" name=""/>
+                    <pic:cNvPicPr/>
+                  </pic:nvPicPr>
+                  <pic:blipFill>
+                    <a:blip r:embed="rId17"/>
+                    <a:stretch>
+                      <a:fillRect/>
+                    </a:stretch>
+                  </pic:blipFill>
+                  <pic:spPr>
+                    <a:xfrm>
+                      <a:off x="0" y="0"/>
+                      <a:ext cx="5400040" cy="3035935"/>
+                    </a:xfrm>
+                    <a:prstGeom prst="rect">
+                      <a:avLst/>
+                    </a:prstGeom>
+                  </pic:spPr>
+                </pic:pic>
+              </a:graphicData>
+            </a:graphic>
+          </wp:inline>
+        </w:drawing>
+      </w:r>
+    </w:p>
+    <w:p>
+      <w:r>
+        <w:t>Após isso terá o sistema atualizado, ai só repetir os passos.</w:t>
       </w:r>
       <w:bookmarkStart w:id="0" w:name="_GoBack"/>
       <w:bookmarkEnd w:id="0"/>

</xml_diff>